<commit_message>
fork..join paranoia 1)fine grain process control
</commit_message>
<xml_diff>
--- a/SV/processes/fork_join_paranoia.docx
+++ b/SV/processes/fork_join_paranoia.docx
@@ -1801,8 +1801,6 @@
         </w:rPr>
         <w:t xml:space="preserve"> to kill a specific thread.</w:t>
       </w:r>
-      <w:bookmarkStart w:id="0" w:name="_GoBack"/>
-      <w:bookmarkEnd w:id="0"/>
     </w:p>
     <w:p>
       <w:pPr>
@@ -2025,7 +2023,115 @@
           <w:sz w:val="24"/>
           <w:szCs w:val="24"/>
         </w:rPr>
-        <w:t xml:space="preserve">Semaphores are used for mutual </w:t>
+        <w:t>Semaphores are used for mutual exclusion</w:t>
+      </w:r>
+      <w:r>
+        <w:rPr>
+          <w:rFonts w:ascii="Times New Roman" w:hAnsi="Times New Roman" w:cs="Times New Roman"/>
+          <w:sz w:val="24"/>
+          <w:szCs w:val="24"/>
+        </w:rPr>
+        <w:t xml:space="preserve"> </w:t>
+      </w:r>
+      <w:r>
+        <w:rPr>
+          <w:rFonts w:ascii="Times New Roman" w:hAnsi="Times New Roman" w:cs="Times New Roman"/>
+          <w:sz w:val="24"/>
+          <w:szCs w:val="24"/>
+        </w:rPr>
+        <w:t>(one thread at a time)</w:t>
+      </w:r>
+      <w:r>
+        <w:rPr>
+          <w:rFonts w:ascii="Times New Roman" w:hAnsi="Times New Roman" w:cs="Times New Roman"/>
+          <w:sz w:val="24"/>
+          <w:szCs w:val="24"/>
+        </w:rPr>
+        <w:t>, access to shared resources &amp; basic synchronization.</w:t>
+      </w:r>
+    </w:p>
+    <w:p>
+      <w:pPr>
+        <w:spacing w:after="0"/>
+        <w:jc w:val="both"/>
+        <w:rPr>
+          <w:rFonts w:ascii="Times New Roman" w:hAnsi="Times New Roman" w:cs="Times New Roman"/>
+          <w:sz w:val="24"/>
+          <w:szCs w:val="24"/>
+        </w:rPr>
+      </w:pPr>
+      <w:r>
+        <w:rPr>
+          <w:rFonts w:ascii="Times New Roman" w:hAnsi="Times New Roman" w:cs="Times New Roman"/>
+          <w:sz w:val="24"/>
+          <w:szCs w:val="24"/>
+        </w:rPr>
+        <w:sym w:font="Wingdings" w:char="F0E0"/>
+      </w:r>
+      <w:r>
+        <w:rPr>
+          <w:rFonts w:ascii="Times New Roman" w:hAnsi="Times New Roman" w:cs="Times New Roman"/>
+          <w:sz w:val="24"/>
+          <w:szCs w:val="24"/>
+        </w:rPr>
+        <w:t>Shared resources between threads.</w:t>
+      </w:r>
+    </w:p>
+    <w:p>
+      <w:pPr>
+        <w:spacing w:after="0"/>
+        <w:jc w:val="both"/>
+        <w:rPr>
+          <w:rFonts w:ascii="Times New Roman" w:hAnsi="Times New Roman" w:cs="Times New Roman"/>
+          <w:sz w:val="24"/>
+          <w:szCs w:val="24"/>
+        </w:rPr>
+      </w:pPr>
+    </w:p>
+    <w:p>
+      <w:pPr>
+        <w:spacing w:after="0"/>
+        <w:jc w:val="both"/>
+        <w:rPr>
+          <w:rFonts w:ascii="Times New Roman" w:hAnsi="Times New Roman" w:cs="Times New Roman"/>
+          <w:sz w:val="24"/>
+          <w:szCs w:val="24"/>
+        </w:rPr>
+      </w:pPr>
+      <w:r>
+        <w:rPr>
+          <w:rFonts w:ascii="Times New Roman" w:hAnsi="Times New Roman" w:cs="Times New Roman"/>
+          <w:sz w:val="24"/>
+          <w:szCs w:val="24"/>
+        </w:rPr>
+        <w:t>Important info:</w:t>
+      </w:r>
+    </w:p>
+    <w:p>
+      <w:pPr>
+        <w:spacing w:after="0"/>
+        <w:jc w:val="both"/>
+        <w:rPr>
+          <w:rFonts w:ascii="Times New Roman" w:hAnsi="Times New Roman" w:cs="Times New Roman"/>
+          <w:sz w:val="24"/>
+          <w:szCs w:val="24"/>
+        </w:rPr>
+      </w:pPr>
+      <w:r>
+        <w:rPr>
+          <w:rFonts w:ascii="Times New Roman" w:hAnsi="Times New Roman" w:cs="Times New Roman"/>
+          <w:sz w:val="24"/>
+          <w:szCs w:val="24"/>
+        </w:rPr>
+        <w:t xml:space="preserve">1)number of keys created == </w:t>
+      </w:r>
+      <w:r>
+        <w:rPr>
+          <w:rFonts w:ascii="Times New Roman" w:hAnsi="Times New Roman" w:cs="Times New Roman"/>
+          <w:sz w:val="24"/>
+          <w:szCs w:val="24"/>
+        </w:rPr>
+        <w:t xml:space="preserve">number of concurrent threads/processes allowed to access it. (total number of keys created using </w:t>
       </w:r>
       <w:proofErr w:type="gramStart"/>
       <w:r>
@@ -2034,15 +2140,7 @@
           <w:sz w:val="24"/>
           <w:szCs w:val="24"/>
         </w:rPr>
-        <w:t>exclusion</w:t>
-      </w:r>
-      <w:r>
-        <w:rPr>
-          <w:rFonts w:ascii="Times New Roman" w:hAnsi="Times New Roman" w:cs="Times New Roman"/>
-          <w:sz w:val="24"/>
-          <w:szCs w:val="24"/>
-        </w:rPr>
-        <w:t>(</w:t>
+        <w:t>new(</w:t>
       </w:r>
       <w:proofErr w:type="gramEnd"/>
       <w:r>
@@ -2051,15 +2149,56 @@
           <w:sz w:val="24"/>
           <w:szCs w:val="24"/>
         </w:rPr>
-        <w:t>one thread at a time)</w:t>
-      </w:r>
-      <w:r>
-        <w:rPr>
-          <w:rFonts w:ascii="Times New Roman" w:hAnsi="Times New Roman" w:cs="Times New Roman"/>
-          <w:sz w:val="24"/>
-          <w:szCs w:val="24"/>
-        </w:rPr>
-        <w:t>, access to shared resources &amp; basic synchronization.</w:t>
+        <w:t>))</w:t>
+      </w:r>
+    </w:p>
+    <w:p>
+      <w:pPr>
+        <w:spacing w:after="0"/>
+        <w:jc w:val="both"/>
+        <w:rPr>
+          <w:rFonts w:ascii="Times New Roman" w:hAnsi="Times New Roman" w:cs="Times New Roman"/>
+          <w:sz w:val="24"/>
+          <w:szCs w:val="24"/>
+        </w:rPr>
+      </w:pPr>
+      <w:r>
+        <w:rPr>
+          <w:rFonts w:ascii="Times New Roman" w:hAnsi="Times New Roman" w:cs="Times New Roman"/>
+          <w:sz w:val="24"/>
+          <w:szCs w:val="24"/>
+        </w:rPr>
+        <w:t xml:space="preserve">2)default </w:t>
+      </w:r>
+      <w:proofErr w:type="gramStart"/>
+      <w:r>
+        <w:rPr>
+          <w:rFonts w:ascii="Times New Roman" w:hAnsi="Times New Roman" w:cs="Times New Roman"/>
+          <w:b/>
+          <w:i/>
+          <w:sz w:val="24"/>
+          <w:szCs w:val="24"/>
+        </w:rPr>
+        <w:t>get(</w:t>
+      </w:r>
+      <w:proofErr w:type="gramEnd"/>
+      <w:r>
+        <w:rPr>
+          <w:rFonts w:ascii="Times New Roman" w:hAnsi="Times New Roman" w:cs="Times New Roman"/>
+          <w:b/>
+          <w:i/>
+          <w:sz w:val="24"/>
+          <w:szCs w:val="24"/>
+        </w:rPr>
+        <w:t>)</w:t>
+      </w:r>
+      <w:r>
+        <w:rPr>
+          <w:rFonts w:ascii="Times New Roman" w:hAnsi="Times New Roman" w:cs="Times New Roman"/>
+          <w:sz w:val="24"/>
+          <w:szCs w:val="24"/>
+        </w:rPr>
+        <w:t xml:space="preserve"> is single key but&gt;1 can also be specified</w:t>
       </w:r>
     </w:p>
     <w:p>
@@ -2086,122 +2225,90 @@
           <w:sz w:val="24"/>
           <w:szCs w:val="24"/>
         </w:rPr>
-        <w:t>Shared resources between threads.</w:t>
-      </w:r>
-    </w:p>
-    <w:p>
-      <w:pPr>
-        <w:spacing w:after="0"/>
-        <w:jc w:val="both"/>
-        <w:rPr>
-          <w:rFonts w:ascii="Times New Roman" w:hAnsi="Times New Roman" w:cs="Times New Roman"/>
-          <w:sz w:val="24"/>
-          <w:szCs w:val="24"/>
-        </w:rPr>
-      </w:pPr>
-    </w:p>
-    <w:p>
-      <w:pPr>
-        <w:spacing w:after="0"/>
-        <w:jc w:val="both"/>
-        <w:rPr>
-          <w:rFonts w:ascii="Times New Roman" w:hAnsi="Times New Roman" w:cs="Times New Roman"/>
-          <w:sz w:val="24"/>
-          <w:szCs w:val="24"/>
-        </w:rPr>
-      </w:pPr>
-      <w:r>
-        <w:rPr>
-          <w:rFonts w:ascii="Times New Roman" w:hAnsi="Times New Roman" w:cs="Times New Roman"/>
-          <w:sz w:val="24"/>
-          <w:szCs w:val="24"/>
-        </w:rPr>
-        <w:t>Important info:</w:t>
-      </w:r>
-    </w:p>
-    <w:p>
-      <w:pPr>
-        <w:spacing w:after="0"/>
-        <w:jc w:val="both"/>
-        <w:rPr>
-          <w:rFonts w:ascii="Times New Roman" w:hAnsi="Times New Roman" w:cs="Times New Roman"/>
-          <w:sz w:val="24"/>
-          <w:szCs w:val="24"/>
-        </w:rPr>
-      </w:pPr>
-      <w:r>
-        <w:rPr>
-          <w:rFonts w:ascii="Times New Roman" w:hAnsi="Times New Roman" w:cs="Times New Roman"/>
-          <w:sz w:val="24"/>
-          <w:szCs w:val="24"/>
-        </w:rPr>
-        <w:t xml:space="preserve">1)number of keys created == </w:t>
-      </w:r>
-      <w:r>
-        <w:rPr>
-          <w:rFonts w:ascii="Times New Roman" w:hAnsi="Times New Roman" w:cs="Times New Roman"/>
-          <w:sz w:val="24"/>
-          <w:szCs w:val="24"/>
-        </w:rPr>
-        <w:t xml:space="preserve">number of concurrent threads/processes allowed to access it. (total number of keys created using </w:t>
+        <w:t>if keys are not available the calling process gets blocked (until keys are available again)</w:t>
+      </w:r>
+    </w:p>
+    <w:p>
+      <w:pPr>
+        <w:spacing w:after="0"/>
+        <w:jc w:val="both"/>
+        <w:rPr>
+          <w:rFonts w:ascii="Times New Roman" w:hAnsi="Times New Roman" w:cs="Times New Roman"/>
+          <w:sz w:val="24"/>
+          <w:szCs w:val="24"/>
+        </w:rPr>
+      </w:pPr>
+      <w:r>
+        <w:rPr>
+          <w:rFonts w:ascii="Times New Roman" w:hAnsi="Times New Roman" w:cs="Times New Roman"/>
+          <w:sz w:val="24"/>
+          <w:szCs w:val="24"/>
+        </w:rPr>
+        <w:sym w:font="Wingdings" w:char="F0E0"/>
+      </w:r>
+      <w:r>
+        <w:rPr>
+          <w:rFonts w:ascii="Times New Roman" w:hAnsi="Times New Roman" w:cs="Times New Roman"/>
+          <w:sz w:val="24"/>
+          <w:szCs w:val="24"/>
+        </w:rPr>
+        <w:t>Waiting queue behaves as FIFO.</w:t>
+      </w:r>
+    </w:p>
+    <w:p>
+      <w:pPr>
+        <w:spacing w:after="0"/>
+        <w:jc w:val="both"/>
+        <w:rPr>
+          <w:rFonts w:ascii="Times New Roman" w:hAnsi="Times New Roman" w:cs="Times New Roman"/>
+          <w:sz w:val="24"/>
+          <w:szCs w:val="24"/>
+        </w:rPr>
+      </w:pPr>
+      <w:r>
+        <w:rPr>
+          <w:rFonts w:ascii="Times New Roman" w:hAnsi="Times New Roman" w:cs="Times New Roman"/>
+          <w:sz w:val="24"/>
+          <w:szCs w:val="24"/>
+        </w:rPr>
+        <w:t>3)</w:t>
+      </w:r>
+      <w:r>
+        <w:rPr>
+          <w:rFonts w:ascii="Times New Roman" w:hAnsi="Times New Roman" w:cs="Times New Roman"/>
+          <w:sz w:val="24"/>
+          <w:szCs w:val="24"/>
+        </w:rPr>
+        <w:t xml:space="preserve"> </w:t>
+      </w:r>
+      <w:r>
+        <w:rPr>
+          <w:rFonts w:ascii="Times New Roman" w:hAnsi="Times New Roman" w:cs="Times New Roman"/>
+          <w:sz w:val="24"/>
+          <w:szCs w:val="24"/>
+        </w:rPr>
+        <w:t xml:space="preserve">default </w:t>
       </w:r>
       <w:proofErr w:type="gramStart"/>
       <w:r>
         <w:rPr>
           <w:rFonts w:ascii="Times New Roman" w:hAnsi="Times New Roman" w:cs="Times New Roman"/>
-          <w:sz w:val="24"/>
-          <w:szCs w:val="24"/>
-        </w:rPr>
-        <w:t>new(</w:t>
+          <w:b/>
+          <w:i/>
+          <w:sz w:val="24"/>
+          <w:szCs w:val="24"/>
+        </w:rPr>
+        <w:t>put(</w:t>
       </w:r>
       <w:proofErr w:type="gramEnd"/>
       <w:r>
         <w:rPr>
           <w:rFonts w:ascii="Times New Roman" w:hAnsi="Times New Roman" w:cs="Times New Roman"/>
-          <w:sz w:val="24"/>
-          <w:szCs w:val="24"/>
-        </w:rPr>
-        <w:t>))</w:t>
-      </w:r>
-    </w:p>
-    <w:p>
-      <w:pPr>
-        <w:spacing w:after="0"/>
-        <w:jc w:val="both"/>
-        <w:rPr>
-          <w:rFonts w:ascii="Times New Roman" w:hAnsi="Times New Roman" w:cs="Times New Roman"/>
-          <w:sz w:val="24"/>
-          <w:szCs w:val="24"/>
-        </w:rPr>
-      </w:pPr>
-      <w:r>
-        <w:rPr>
-          <w:rFonts w:ascii="Times New Roman" w:hAnsi="Times New Roman" w:cs="Times New Roman"/>
-          <w:sz w:val="24"/>
-          <w:szCs w:val="24"/>
-        </w:rPr>
-        <w:t xml:space="preserve">2)default </w:t>
-      </w:r>
-      <w:proofErr w:type="gramStart"/>
-      <w:r>
-        <w:rPr>
-          <w:rFonts w:ascii="Times New Roman" w:hAnsi="Times New Roman" w:cs="Times New Roman"/>
           <w:b/>
           <w:i/>
           <w:sz w:val="24"/>
           <w:szCs w:val="24"/>
         </w:rPr>
-        <w:t>get(</w:t>
-      </w:r>
-      <w:proofErr w:type="gramEnd"/>
-      <w:r>
-        <w:rPr>
-          <w:rFonts w:ascii="Times New Roman" w:hAnsi="Times New Roman" w:cs="Times New Roman"/>
-          <w:b/>
-          <w:i/>
-          <w:sz w:val="24"/>
-          <w:szCs w:val="24"/>
-        </w:rPr>
         <w:t>)</w:t>
       </w:r>
       <w:r>
@@ -2210,152 +2317,7 @@
           <w:sz w:val="24"/>
           <w:szCs w:val="24"/>
         </w:rPr>
-        <w:t xml:space="preserve"> is single key but&gt;1 can also be specified</w:t>
-      </w:r>
-    </w:p>
-    <w:p>
-      <w:pPr>
-        <w:spacing w:after="0"/>
-        <w:jc w:val="both"/>
-        <w:rPr>
-          <w:rFonts w:ascii="Times New Roman" w:hAnsi="Times New Roman" w:cs="Times New Roman"/>
-          <w:sz w:val="24"/>
-          <w:szCs w:val="24"/>
-        </w:rPr>
-      </w:pPr>
-      <w:r>
-        <w:rPr>
-          <w:rFonts w:ascii="Times New Roman" w:hAnsi="Times New Roman" w:cs="Times New Roman"/>
-          <w:sz w:val="24"/>
-          <w:szCs w:val="24"/>
-        </w:rPr>
-        <w:sym w:font="Wingdings" w:char="F0E0"/>
-      </w:r>
-      <w:r>
-        <w:rPr>
-          <w:rFonts w:ascii="Times New Roman" w:hAnsi="Times New Roman" w:cs="Times New Roman"/>
-          <w:sz w:val="24"/>
-          <w:szCs w:val="24"/>
-        </w:rPr>
-        <w:t>if keys are not available the calling process gets blocked (until keys are available again)</w:t>
-      </w:r>
-    </w:p>
-    <w:p>
-      <w:pPr>
-        <w:spacing w:after="0"/>
-        <w:jc w:val="both"/>
-        <w:rPr>
-          <w:rFonts w:ascii="Times New Roman" w:hAnsi="Times New Roman" w:cs="Times New Roman"/>
-          <w:sz w:val="24"/>
-          <w:szCs w:val="24"/>
-        </w:rPr>
-      </w:pPr>
-      <w:r>
-        <w:rPr>
-          <w:rFonts w:ascii="Times New Roman" w:hAnsi="Times New Roman" w:cs="Times New Roman"/>
-          <w:sz w:val="24"/>
-          <w:szCs w:val="24"/>
-        </w:rPr>
-        <w:sym w:font="Wingdings" w:char="F0E0"/>
-      </w:r>
-      <w:r>
-        <w:rPr>
-          <w:rFonts w:ascii="Times New Roman" w:hAnsi="Times New Roman" w:cs="Times New Roman"/>
-          <w:sz w:val="24"/>
-          <w:szCs w:val="24"/>
-        </w:rPr>
-        <w:t>Waiting queue behaves as FIFO.</w:t>
-      </w:r>
-    </w:p>
-    <w:p>
-      <w:pPr>
-        <w:spacing w:after="0"/>
-        <w:jc w:val="both"/>
-        <w:rPr>
-          <w:rFonts w:ascii="Times New Roman" w:hAnsi="Times New Roman" w:cs="Times New Roman"/>
-          <w:sz w:val="24"/>
-          <w:szCs w:val="24"/>
-        </w:rPr>
-      </w:pPr>
-      <w:r>
-        <w:rPr>
-          <w:rFonts w:ascii="Times New Roman" w:hAnsi="Times New Roman" w:cs="Times New Roman"/>
-          <w:sz w:val="24"/>
-          <w:szCs w:val="24"/>
-        </w:rPr>
-        <w:t>3)</w:t>
-      </w:r>
-      <w:r>
-        <w:rPr>
-          <w:rFonts w:ascii="Times New Roman" w:hAnsi="Times New Roman" w:cs="Times New Roman"/>
-          <w:sz w:val="24"/>
-          <w:szCs w:val="24"/>
-        </w:rPr>
-        <w:t xml:space="preserve"> </w:t>
-      </w:r>
-      <w:r>
-        <w:rPr>
-          <w:rFonts w:ascii="Times New Roman" w:hAnsi="Times New Roman" w:cs="Times New Roman"/>
-          <w:sz w:val="24"/>
-          <w:szCs w:val="24"/>
-        </w:rPr>
-        <w:t xml:space="preserve">default </w:t>
-      </w:r>
-      <w:proofErr w:type="gramStart"/>
-      <w:r>
-        <w:rPr>
-          <w:rFonts w:ascii="Times New Roman" w:hAnsi="Times New Roman" w:cs="Times New Roman"/>
-          <w:b/>
-          <w:i/>
-          <w:sz w:val="24"/>
-          <w:szCs w:val="24"/>
-        </w:rPr>
-        <w:t>put</w:t>
-      </w:r>
-      <w:r>
-        <w:rPr>
-          <w:rFonts w:ascii="Times New Roman" w:hAnsi="Times New Roman" w:cs="Times New Roman"/>
-          <w:b/>
-          <w:i/>
-          <w:sz w:val="24"/>
-          <w:szCs w:val="24"/>
-        </w:rPr>
-        <w:t>(</w:t>
-      </w:r>
-      <w:proofErr w:type="gramEnd"/>
-      <w:r>
-        <w:rPr>
-          <w:rFonts w:ascii="Times New Roman" w:hAnsi="Times New Roman" w:cs="Times New Roman"/>
-          <w:b/>
-          <w:i/>
-          <w:sz w:val="24"/>
-          <w:szCs w:val="24"/>
-        </w:rPr>
-        <w:t>)</w:t>
-      </w:r>
-      <w:r>
-        <w:rPr>
-          <w:rFonts w:ascii="Times New Roman" w:hAnsi="Times New Roman" w:cs="Times New Roman"/>
-          <w:sz w:val="24"/>
-          <w:szCs w:val="24"/>
-        </w:rPr>
-        <w:t xml:space="preserve"> is </w:t>
-      </w:r>
-      <w:r>
-        <w:rPr>
-          <w:rFonts w:ascii="Times New Roman" w:hAnsi="Times New Roman" w:cs="Times New Roman"/>
-          <w:sz w:val="24"/>
-          <w:szCs w:val="24"/>
-        </w:rPr>
-        <w:t xml:space="preserve">for </w:t>
-      </w:r>
-      <w:r>
-        <w:rPr>
-          <w:rFonts w:ascii="Times New Roman" w:hAnsi="Times New Roman" w:cs="Times New Roman"/>
-          <w:sz w:val="24"/>
-          <w:szCs w:val="24"/>
-        </w:rPr>
-        <w:t>single key but&gt;1 can also be specified</w:t>
+        <w:t xml:space="preserve"> is for single key but&gt;1 can also be specified</w:t>
       </w:r>
     </w:p>
     <w:p>
@@ -3084,94 +3046,18 @@
         <w:jc w:val="both"/>
         <w:rPr>
           <w:rFonts w:ascii="Times New Roman" w:hAnsi="Times New Roman" w:cs="Times New Roman"/>
-          <w:sz w:val="24"/>
-          <w:szCs w:val="24"/>
-        </w:rPr>
-      </w:pPr>
-    </w:p>
-    <w:p>
-      <w:pPr>
-        <w:spacing w:after="0"/>
-        <w:jc w:val="both"/>
-        <w:rPr>
-          <w:rFonts w:ascii="Times New Roman" w:hAnsi="Times New Roman" w:cs="Times New Roman"/>
-          <w:sz w:val="24"/>
-          <w:szCs w:val="24"/>
-        </w:rPr>
-      </w:pPr>
-    </w:p>
-    <w:p>
-      <w:pPr>
-        <w:spacing w:after="0"/>
-        <w:jc w:val="both"/>
-        <w:rPr>
-          <w:rFonts w:ascii="Times New Roman" w:hAnsi="Times New Roman" w:cs="Times New Roman"/>
-          <w:sz w:val="24"/>
-          <w:szCs w:val="24"/>
-        </w:rPr>
-      </w:pPr>
-    </w:p>
-    <w:p>
-      <w:pPr>
-        <w:spacing w:after="0"/>
-        <w:jc w:val="both"/>
-        <w:rPr>
-          <w:rFonts w:ascii="Times New Roman" w:hAnsi="Times New Roman" w:cs="Times New Roman"/>
-          <w:sz w:val="24"/>
-          <w:szCs w:val="24"/>
-        </w:rPr>
-      </w:pPr>
-    </w:p>
-    <w:p>
-      <w:pPr>
-        <w:spacing w:after="0"/>
-        <w:jc w:val="both"/>
-        <w:rPr>
-          <w:rFonts w:ascii="Times New Roman" w:hAnsi="Times New Roman" w:cs="Times New Roman"/>
-          <w:sz w:val="24"/>
-          <w:szCs w:val="24"/>
-        </w:rPr>
-      </w:pPr>
-    </w:p>
-    <w:p>
-      <w:pPr>
-        <w:spacing w:after="0"/>
-        <w:jc w:val="both"/>
-        <w:rPr>
-          <w:rFonts w:ascii="Times New Roman" w:hAnsi="Times New Roman" w:cs="Times New Roman"/>
-          <w:sz w:val="24"/>
-          <w:szCs w:val="24"/>
-        </w:rPr>
-      </w:pPr>
-    </w:p>
-    <w:p>
-      <w:pPr>
-        <w:spacing w:after="0"/>
-        <w:jc w:val="both"/>
-        <w:rPr>
-          <w:rFonts w:ascii="Times New Roman" w:hAnsi="Times New Roman" w:cs="Times New Roman"/>
-          <w:sz w:val="24"/>
-          <w:szCs w:val="24"/>
-        </w:rPr>
-      </w:pPr>
-    </w:p>
-    <w:p>
-      <w:pPr>
-        <w:spacing w:after="0"/>
-        <w:jc w:val="both"/>
-        <w:rPr>
-          <w:rFonts w:ascii="Times New Roman" w:hAnsi="Times New Roman" w:cs="Times New Roman"/>
-          <w:b/>
-          <w:sz w:val="24"/>
-          <w:szCs w:val="24"/>
-        </w:rPr>
-      </w:pPr>
-      <w:r>
-        <w:rPr>
-          <w:rFonts w:ascii="Times New Roman" w:hAnsi="Times New Roman" w:cs="Times New Roman"/>
-          <w:sz w:val="24"/>
-          <w:szCs w:val="24"/>
-        </w:rPr>
+          <w:b/>
+          <w:sz w:val="24"/>
+          <w:szCs w:val="24"/>
+        </w:rPr>
+      </w:pPr>
+      <w:r>
+        <w:rPr>
+          <w:rFonts w:ascii="Times New Roman" w:hAnsi="Times New Roman" w:cs="Times New Roman"/>
+          <w:sz w:val="24"/>
+          <w:szCs w:val="24"/>
+        </w:rPr>
+        <w:lastRenderedPageBreak/>
         <w:t>Ex-1:</w:t>
       </w:r>
       <w:r>
@@ -3571,7 +3457,6 @@
           <w:sz w:val="24"/>
           <w:szCs w:val="24"/>
         </w:rPr>
-        <w:lastRenderedPageBreak/>
         <w:t>Irrespective of the order in which the two processes in line 210 &amp; 211 get executed</w:t>
       </w:r>
       <w:r>
@@ -3668,67 +3553,18 @@
         </w:rPr>
         <w:t>However, if somehow(theoretically) the code snippet from line 209-212 executes with zero delay multiple times then the triggered state will not get reset but will remain stuck at 1 unless we advance to the next time step – practically not ideal</w:t>
       </w:r>
-    </w:p>
-    <w:p>
-      <w:pPr>
-        <w:spacing w:after="0"/>
-        <w:jc w:val="both"/>
-        <w:rPr>
-          <w:rFonts w:ascii="Times New Roman" w:hAnsi="Times New Roman" w:cs="Times New Roman"/>
-          <w:sz w:val="24"/>
-          <w:szCs w:val="24"/>
-        </w:rPr>
-      </w:pPr>
-    </w:p>
-    <w:p>
-      <w:pPr>
-        <w:spacing w:after="0"/>
-        <w:jc w:val="both"/>
-        <w:rPr>
-          <w:rFonts w:ascii="Times New Roman" w:hAnsi="Times New Roman" w:cs="Times New Roman"/>
-          <w:sz w:val="24"/>
-          <w:szCs w:val="24"/>
-        </w:rPr>
-      </w:pPr>
-    </w:p>
-    <w:p>
-      <w:pPr>
-        <w:spacing w:after="0"/>
-        <w:jc w:val="both"/>
-        <w:rPr>
-          <w:rFonts w:ascii="Times New Roman" w:hAnsi="Times New Roman" w:cs="Times New Roman"/>
-          <w:sz w:val="24"/>
-          <w:szCs w:val="24"/>
-        </w:rPr>
-      </w:pPr>
-    </w:p>
-    <w:p>
-      <w:pPr>
-        <w:rPr>
-          <w:rFonts w:ascii="Times New Roman" w:hAnsi="Times New Roman" w:cs="Times New Roman"/>
-          <w:sz w:val="24"/>
-          <w:szCs w:val="24"/>
-        </w:rPr>
-      </w:pPr>
-      <w:r>
-        <w:rPr>
-          <w:rFonts w:ascii="Times New Roman" w:hAnsi="Times New Roman" w:cs="Times New Roman"/>
-          <w:sz w:val="24"/>
-          <w:szCs w:val="24"/>
-        </w:rPr>
-        <w:br w:type="page"/>
-      </w:r>
-    </w:p>
-    <w:p>
-      <w:pPr>
-        <w:spacing w:after="0"/>
-        <w:jc w:val="both"/>
-        <w:rPr>
-          <w:rFonts w:ascii="Times New Roman" w:hAnsi="Times New Roman" w:cs="Times New Roman"/>
-          <w:sz w:val="24"/>
-          <w:szCs w:val="24"/>
-        </w:rPr>
-      </w:pPr>
+      <w:r>
+        <w:rPr>
+          <w:rFonts w:ascii="Times New Roman" w:hAnsi="Times New Roman" w:cs="Times New Roman"/>
+          <w:b/>
+          <w:i/>
+          <w:sz w:val="24"/>
+          <w:szCs w:val="24"/>
+        </w:rPr>
+        <w:t>.</w:t>
+      </w:r>
+      <w:bookmarkStart w:id="0" w:name="_GoBack"/>
+      <w:bookmarkEnd w:id="0"/>
     </w:p>
     <w:sectPr>
       <w:pgSz w:w="12240" w:h="15840"/>
@@ -4141,6 +3977,7 @@
   <w:style w:type="character" w:default="1" w:styleId="DefaultParagraphFont">
     <w:name w:val="Default Paragraph Font"/>
     <w:uiPriority w:val="1"/>
+    <w:semiHidden/>
     <w:unhideWhenUsed/>
   </w:style>
   <w:style w:type="table" w:default="1" w:styleId="TableNormal">

</xml_diff>